<commit_message>
adjust document because it didn't answer all questions from the assignment
</commit_message>
<xml_diff>
--- a/Assignment 1 ROS.docx
+++ b/Assignment 1 ROS.docx
@@ -31,14 +31,159 @@
           <w:lang w:val="en-US"/>
         </w:rPr>
       </w:pPr>
-      <w:proofErr w:type="spellStart"/>
-      <w:r>
-        <w:rPr>
-          <w:lang w:val="en-US"/>
-        </w:rPr>
-        <w:t>Rafal</w:t>
-      </w:r>
-      <w:proofErr w:type="spellEnd"/>
+      <w:r>
+        <w:rPr>
+          <w:lang w:val="en-US"/>
+        </w:rPr>
+        <w:t>Rafal Grasman</w:t>
+      </w:r>
+    </w:p>
+    <w:p>
+      <w:pPr>
+        <w:pStyle w:val="NoSpacing"/>
+        <w:rPr>
+          <w:lang w:val="en-US"/>
+        </w:rPr>
+      </w:pPr>
+      <w:r>
+        <w:rPr>
+          <w:lang w:val="en-US"/>
+        </w:rPr>
+        <w:t xml:space="preserve">Menno </w:t>
+      </w:r>
+      <w:proofErr w:type="spellStart"/>
+      <w:r>
+        <w:rPr>
+          <w:lang w:val="en-US"/>
+        </w:rPr>
+        <w:t>Broeders</w:t>
+      </w:r>
+      <w:proofErr w:type="spellEnd"/>
+    </w:p>
+    <w:p>
+      <w:pPr>
+        <w:pStyle w:val="NoSpacing"/>
+        <w:rPr>
+          <w:lang w:val="en-US"/>
+        </w:rPr>
+      </w:pPr>
+    </w:p>
+    <w:p>
+      <w:pPr>
+        <w:pStyle w:val="NoSpacing"/>
+        <w:rPr>
+          <w:b/>
+          <w:lang w:val="en-US"/>
+        </w:rPr>
+      </w:pPr>
+      <w:r>
+        <w:rPr>
+          <w:b/>
+          <w:lang w:val="en-US"/>
+        </w:rPr>
+        <w:t>Running our code</w:t>
+      </w:r>
+    </w:p>
+    <w:p>
+      <w:pPr>
+        <w:pStyle w:val="NoSpacing"/>
+        <w:rPr>
+          <w:b/>
+          <w:lang w:val="en-US"/>
+        </w:rPr>
+      </w:pPr>
+      <w:r>
+        <w:rPr>
+          <w:b/>
+          <w:lang w:val="en-US"/>
+        </w:rPr>
+        <w:t>This document assumes that ~/</w:t>
+      </w:r>
+      <w:proofErr w:type="spellStart"/>
+      <w:r>
+        <w:rPr>
+          <w:b/>
+          <w:lang w:val="en-US"/>
+        </w:rPr>
+        <w:t>ros_workspace</w:t>
+      </w:r>
+      <w:proofErr w:type="spellEnd"/>
+      <w:r>
+        <w:rPr>
+          <w:b/>
+          <w:lang w:val="en-US"/>
+        </w:rPr>
+        <w:t>/ is in your ROS_PATH variable!</w:t>
+      </w:r>
+    </w:p>
+    <w:p>
+      <w:pPr>
+        <w:pStyle w:val="NoSpacing"/>
+        <w:rPr>
+          <w:b/>
+          <w:lang w:val="en-US"/>
+        </w:rPr>
+      </w:pPr>
+    </w:p>
+    <w:p>
+      <w:pPr>
+        <w:pStyle w:val="NoSpacing"/>
+        <w:rPr>
+          <w:lang w:val="en-US"/>
+        </w:rPr>
+      </w:pPr>
+      <w:r>
+        <w:rPr>
+          <w:lang w:val="en-US"/>
+        </w:rPr>
+        <w:t>Extract the zip into ~/</w:t>
+      </w:r>
+      <w:proofErr w:type="spellStart"/>
+      <w:r>
+        <w:rPr>
+          <w:lang w:val="en-US"/>
+        </w:rPr>
+        <w:t>ros_workspace</w:t>
+      </w:r>
+      <w:proofErr w:type="spellEnd"/>
+      <w:r>
+        <w:rPr>
+          <w:lang w:val="en-US"/>
+        </w:rPr>
+        <w:t>/</w:t>
+      </w:r>
+    </w:p>
+    <w:p>
+      <w:pPr>
+        <w:pStyle w:val="NoSpacing"/>
+        <w:rPr>
+          <w:lang w:val="en-US"/>
+        </w:rPr>
+      </w:pPr>
+    </w:p>
+    <w:p>
+      <w:pPr>
+        <w:pStyle w:val="NoSpacing"/>
+        <w:rPr>
+          <w:i/>
+          <w:lang w:val="en-US"/>
+        </w:rPr>
+      </w:pPr>
+      <w:r>
+        <w:rPr>
+          <w:i/>
+          <w:lang w:val="en-US"/>
+        </w:rPr>
+        <w:t>Detect the package:</w:t>
+      </w:r>
+    </w:p>
+    <w:p>
+      <w:pPr>
+        <w:pStyle w:val="NoSpacing"/>
+        <w:rPr>
+          <w:lang w:val="en-US"/>
+        </w:rPr>
+      </w:pPr>
       <w:r>
         <w:rPr>
           <w:lang w:val="en-US"/>
@@ -50,77 +195,80 @@
         <w:rPr>
           <w:lang w:val="en-US"/>
         </w:rPr>
-        <w:t>Grasman</w:t>
-      </w:r>
-      <w:proofErr w:type="spellEnd"/>
-    </w:p>
-    <w:p>
-      <w:pPr>
-        <w:pStyle w:val="NoSpacing"/>
-        <w:rPr>
-          <w:lang w:val="en-US"/>
-        </w:rPr>
-      </w:pPr>
-      <w:r>
-        <w:rPr>
-          <w:lang w:val="en-US"/>
-        </w:rPr>
-        <w:t xml:space="preserve">Menno </w:t>
-      </w:r>
-      <w:proofErr w:type="spellStart"/>
-      <w:r>
-        <w:rPr>
-          <w:lang w:val="en-US"/>
-        </w:rPr>
-        <w:t>Broeders</w:t>
-      </w:r>
-      <w:proofErr w:type="spellEnd"/>
-    </w:p>
-    <w:p>
-      <w:pPr>
-        <w:pStyle w:val="NoSpacing"/>
-        <w:rPr>
-          <w:lang w:val="en-US"/>
-        </w:rPr>
-      </w:pPr>
-    </w:p>
-    <w:p>
-      <w:pPr>
-        <w:pStyle w:val="NoSpacing"/>
-        <w:rPr>
-          <w:b/>
-          <w:lang w:val="en-US"/>
-        </w:rPr>
-      </w:pPr>
-      <w:r>
-        <w:rPr>
-          <w:b/>
-          <w:lang w:val="en-US"/>
-        </w:rPr>
-        <w:t>Running our code</w:t>
-      </w:r>
-    </w:p>
-    <w:p>
-      <w:pPr>
-        <w:pStyle w:val="NoSpacing"/>
-        <w:rPr>
-          <w:b/>
-          <w:lang w:val="en-US"/>
-        </w:rPr>
-      </w:pPr>
-    </w:p>
-    <w:p>
-      <w:pPr>
-        <w:pStyle w:val="NoSpacing"/>
-        <w:rPr>
-          <w:lang w:val="en-US"/>
-        </w:rPr>
-      </w:pPr>
-      <w:r>
-        <w:rPr>
-          <w:lang w:val="en-US"/>
-        </w:rPr>
-        <w:t>To run our code, we navigate to the folder of the code. Command:</w:t>
+        <w:t>rosdep</w:t>
+      </w:r>
+      <w:proofErr w:type="spellEnd"/>
+      <w:r>
+        <w:rPr>
+          <w:lang w:val="en-US"/>
+        </w:rPr>
+        <w:t xml:space="preserve"> update</w:t>
+      </w:r>
+    </w:p>
+    <w:p>
+      <w:pPr>
+        <w:pStyle w:val="NoSpacing"/>
+        <w:rPr>
+          <w:lang w:val="en-US"/>
+        </w:rPr>
+      </w:pPr>
+      <w:r>
+        <w:rPr>
+          <w:lang w:val="en-US"/>
+        </w:rPr>
+        <w:t xml:space="preserve">(if needed, run </w:t>
+      </w:r>
+      <w:proofErr w:type="spellStart"/>
+      <w:r>
+        <w:rPr>
+          <w:lang w:val="en-US"/>
+        </w:rPr>
+        <w:t>rosdep</w:t>
+      </w:r>
+      <w:proofErr w:type="spellEnd"/>
+      <w:r>
+        <w:rPr>
+          <w:lang w:val="en-US"/>
+        </w:rPr>
+        <w:t xml:space="preserve"> </w:t>
+      </w:r>
+      <w:proofErr w:type="spellStart"/>
+      <w:r>
+        <w:rPr>
+          <w:lang w:val="en-US"/>
+        </w:rPr>
+        <w:t>init</w:t>
+      </w:r>
+      <w:proofErr w:type="spellEnd"/>
+      <w:r>
+        <w:rPr>
+          <w:lang w:val="en-US"/>
+        </w:rPr>
+        <w:t xml:space="preserve"> beforehand)</w:t>
+      </w:r>
+    </w:p>
+    <w:p>
+      <w:pPr>
+        <w:pStyle w:val="NoSpacing"/>
+        <w:rPr>
+          <w:lang w:val="en-US"/>
+        </w:rPr>
+      </w:pPr>
+    </w:p>
+    <w:p>
+      <w:pPr>
+        <w:pStyle w:val="NoSpacing"/>
+        <w:rPr>
+          <w:i/>
+          <w:lang w:val="en-US"/>
+        </w:rPr>
+      </w:pPr>
+      <w:r>
+        <w:rPr>
+          <w:i/>
+          <w:lang w:val="en-US"/>
+        </w:rPr>
+        <w:t>Build the binary:</w:t>
       </w:r>
     </w:p>
     <w:p>
@@ -180,34 +328,30 @@
           <w:lang w:val="en-US"/>
         </w:rPr>
       </w:pPr>
-      <w:r>
-        <w:rPr>
-          <w:lang w:val="en-US"/>
-        </w:rPr>
-        <w:t xml:space="preserve">//If </w:t>
-      </w:r>
-      <w:proofErr w:type="spellStart"/>
-      <w:r>
-        <w:rPr>
-          <w:lang w:val="en-US"/>
-        </w:rPr>
-        <w:t>rosmake</w:t>
-      </w:r>
-      <w:proofErr w:type="spellEnd"/>
-      <w:r>
-        <w:rPr>
-          <w:lang w:val="en-US"/>
-        </w:rPr>
-        <w:t xml:space="preserve"> does not initially work, run </w:t>
-      </w:r>
-      <w:proofErr w:type="spellStart"/>
-      <w:r>
-        <w:rPr>
-          <w:lang w:val="en-US"/>
-        </w:rPr>
-        <w:t>rosdep</w:t>
-      </w:r>
-      <w:proofErr w:type="spellEnd"/>
+    </w:p>
+    <w:p>
+      <w:pPr>
+        <w:pStyle w:val="NoSpacing"/>
+        <w:rPr>
+          <w:i/>
+          <w:lang w:val="en-US"/>
+        </w:rPr>
+      </w:pPr>
+      <w:r>
+        <w:rPr>
+          <w:i/>
+          <w:lang w:val="en-US"/>
+        </w:rPr>
+        <w:t>Then launch the package:</w:t>
+      </w:r>
+    </w:p>
+    <w:p>
+      <w:pPr>
+        <w:pStyle w:val="NoSpacing"/>
+        <w:rPr>
+          <w:lang w:val="en-US"/>
+        </w:rPr>
+      </w:pPr>
       <w:r>
         <w:rPr>
           <w:lang w:val="en-US"/>
@@ -219,267 +363,99 @@
         <w:rPr>
           <w:lang w:val="en-US"/>
         </w:rPr>
-        <w:t>init</w:t>
-      </w:r>
-      <w:proofErr w:type="spellEnd"/>
-      <w:r>
-        <w:rPr>
-          <w:lang w:val="en-US"/>
-        </w:rPr>
-        <w:t xml:space="preserve">, and then </w:t>
-      </w:r>
-      <w:proofErr w:type="spellStart"/>
-      <w:r>
-        <w:rPr>
-          <w:lang w:val="en-US"/>
-        </w:rPr>
-        <w:t>rosdep</w:t>
-      </w:r>
-      <w:proofErr w:type="spellEnd"/>
-      <w:r>
-        <w:rPr>
-          <w:lang w:val="en-US"/>
-        </w:rPr>
-        <w:t xml:space="preserve"> update.</w:t>
-      </w:r>
+        <w:t>r</w:t>
+      </w:r>
+      <w:r>
+        <w:rPr>
+          <w:lang w:val="en-US"/>
+        </w:rPr>
+        <w:t>oslaunch</w:t>
+      </w:r>
+      <w:proofErr w:type="spellEnd"/>
       <w:r>
         <w:rPr>
           <w:lang w:val="en-US"/>
         </w:rPr>
         <w:t xml:space="preserve"> </w:t>
       </w:r>
-    </w:p>
-    <w:p>
-      <w:pPr>
-        <w:pStyle w:val="NoSpacing"/>
-        <w:rPr>
-          <w:lang w:val="en-US"/>
-        </w:rPr>
-      </w:pPr>
-    </w:p>
-    <w:p>
-      <w:pPr>
-        <w:pStyle w:val="NoSpacing"/>
-        <w:rPr>
-          <w:lang w:val="en-US"/>
-        </w:rPr>
-      </w:pPr>
-      <w:r>
-        <w:rPr>
-          <w:lang w:val="en-US"/>
-        </w:rPr>
-        <w:t xml:space="preserve">Then run the launch file: </w:t>
-      </w:r>
-    </w:p>
-    <w:p>
-      <w:pPr>
-        <w:pStyle w:val="NoSpacing"/>
-        <w:rPr>
-          <w:lang w:val="en-US"/>
-        </w:rPr>
-      </w:pPr>
-      <w:r>
-        <w:rPr>
-          <w:lang w:val="en-US"/>
-        </w:rPr>
-        <w:t>Cd ~/</w:t>
-      </w:r>
-      <w:proofErr w:type="spellStart"/>
-      <w:r>
-        <w:rPr>
-          <w:lang w:val="en-US"/>
-        </w:rPr>
-        <w:t>ros_workspace</w:t>
-      </w:r>
-      <w:proofErr w:type="spellEnd"/>
-      <w:r>
-        <w:rPr>
-          <w:lang w:val="en-US"/>
-        </w:rPr>
-        <w:t>/assignment1</w:t>
-      </w:r>
-    </w:p>
-    <w:p>
-      <w:pPr>
-        <w:pStyle w:val="NoSpacing"/>
-        <w:rPr>
-          <w:lang w:val="en-US"/>
-        </w:rPr>
-      </w:pPr>
-      <w:proofErr w:type="spellStart"/>
-      <w:r>
-        <w:rPr>
-          <w:lang w:val="en-US"/>
-        </w:rPr>
-        <w:t>Roslaunch</w:t>
-      </w:r>
-      <w:proofErr w:type="spellEnd"/>
-      <w:r>
-        <w:rPr>
-          <w:lang w:val="en-US"/>
-        </w:rPr>
-        <w:t xml:space="preserve"> launch/assignment1.launch</w:t>
-      </w:r>
-    </w:p>
-    <w:p>
-      <w:pPr>
-        <w:pStyle w:val="NoSpacing"/>
-        <w:rPr>
-          <w:lang w:val="en-US"/>
-        </w:rPr>
-      </w:pPr>
-    </w:p>
-    <w:p>
-      <w:pPr>
-        <w:pStyle w:val="NoSpacing"/>
-        <w:rPr>
-          <w:lang w:val="en-US"/>
-        </w:rPr>
-      </w:pPr>
-      <w:r>
-        <w:rPr>
-          <w:lang w:val="en-US"/>
-        </w:rPr>
-        <w:t>Open a new terminal</w:t>
-      </w:r>
-    </w:p>
-    <w:p>
-      <w:pPr>
-        <w:pStyle w:val="NoSpacing"/>
-        <w:rPr>
-          <w:lang w:val="en-US"/>
-        </w:rPr>
-      </w:pPr>
-    </w:p>
-    <w:p>
-      <w:pPr>
-        <w:pStyle w:val="NoSpacing"/>
-        <w:rPr>
-          <w:lang w:val="en-US"/>
-        </w:rPr>
-      </w:pPr>
-      <w:r>
-        <w:rPr>
-          <w:lang w:val="en-US"/>
-        </w:rPr>
-        <w:t xml:space="preserve">then we navigate to /bin and execute the </w:t>
-      </w:r>
-      <w:r>
-        <w:rPr>
-          <w:lang w:val="en-US"/>
-        </w:rPr>
-        <w:t>code</w:t>
-      </w:r>
-    </w:p>
-    <w:p>
-      <w:pPr>
-        <w:pStyle w:val="NoSpacing"/>
-        <w:rPr>
-          <w:lang w:val="en-US"/>
-        </w:rPr>
-      </w:pPr>
-      <w:r>
-        <w:rPr>
-          <w:lang w:val="en-US"/>
-        </w:rPr>
-        <w:t>cd /bin</w:t>
-      </w:r>
-    </w:p>
-    <w:p>
-      <w:pPr>
-        <w:pStyle w:val="NoSpacing"/>
-        <w:rPr>
-          <w:lang w:val="en-US"/>
-        </w:rPr>
-      </w:pPr>
-      <w:proofErr w:type="gramStart"/>
-      <w:r>
-        <w:rPr>
-          <w:lang w:val="en-US"/>
-        </w:rPr>
-        <w:t>./</w:t>
-      </w:r>
-      <w:proofErr w:type="spellStart"/>
-      <w:proofErr w:type="gramEnd"/>
-      <w:r>
-        <w:rPr>
-          <w:lang w:val="en-US"/>
-        </w:rPr>
-        <w:t>draw_triangle_node</w:t>
-      </w:r>
-      <w:proofErr w:type="spellEnd"/>
-    </w:p>
-    <w:p>
-      <w:pPr>
-        <w:pStyle w:val="NoSpacing"/>
-        <w:rPr>
-          <w:lang w:val="en-US"/>
-        </w:rPr>
-      </w:pPr>
-    </w:p>
-    <w:p>
-      <w:pPr>
-        <w:pStyle w:val="NoSpacing"/>
-        <w:rPr>
-          <w:lang w:val="en-US"/>
-        </w:rPr>
-      </w:pPr>
-      <w:r>
-        <w:rPr>
-          <w:lang w:val="en-US"/>
-        </w:rPr>
-        <w:t>Open another terminal</w:t>
-      </w:r>
-    </w:p>
-    <w:p>
-      <w:pPr>
-        <w:pStyle w:val="NoSpacing"/>
-        <w:rPr>
-          <w:lang w:val="en-US"/>
-        </w:rPr>
-      </w:pPr>
-    </w:p>
-    <w:p>
-      <w:pPr>
-        <w:pStyle w:val="NoSpacing"/>
-        <w:rPr>
-          <w:lang w:val="en-US"/>
-        </w:rPr>
-      </w:pPr>
-      <w:proofErr w:type="gramStart"/>
-      <w:r>
-        <w:rPr>
-          <w:lang w:val="en-US"/>
-        </w:rPr>
-        <w:t>Finally</w:t>
-      </w:r>
-      <w:proofErr w:type="gramEnd"/>
-      <w:r>
-        <w:rPr>
-          <w:lang w:val="en-US"/>
-        </w:rPr>
-        <w:t xml:space="preserve"> we send the message to make the turtle move.</w:t>
-      </w:r>
-    </w:p>
-    <w:p>
-      <w:pPr>
-        <w:pStyle w:val="NoSpacing"/>
-        <w:rPr>
-          <w:lang w:val="en-US"/>
-        </w:rPr>
-      </w:pPr>
-      <w:r>
-        <w:rPr>
-          <w:lang w:val="en-US"/>
-        </w:rPr>
-        <w:t>cd ~/</w:t>
-      </w:r>
-      <w:proofErr w:type="spellStart"/>
-      <w:r>
-        <w:rPr>
-          <w:lang w:val="en-US"/>
-        </w:rPr>
-        <w:t>ros_workspace</w:t>
+      <w:r>
+        <w:rPr>
+          <w:lang w:val="en-US"/>
+        </w:rPr>
+        <w:t xml:space="preserve">assignment1 </w:t>
+      </w:r>
+      <w:r>
+        <w:rPr>
+          <w:lang w:val="en-US"/>
+        </w:rPr>
+        <w:t>assignment1.launch</w:t>
+      </w:r>
+    </w:p>
+    <w:p>
+      <w:pPr>
+        <w:pStyle w:val="NoSpacing"/>
+        <w:rPr>
+          <w:lang w:val="en-US"/>
+        </w:rPr>
+      </w:pPr>
+    </w:p>
+    <w:p>
+      <w:pPr>
+        <w:pStyle w:val="NoSpacing"/>
+        <w:rPr>
+          <w:i/>
+          <w:lang w:val="en-US"/>
+        </w:rPr>
+      </w:pPr>
+      <w:r>
+        <w:rPr>
+          <w:i/>
+          <w:lang w:val="en-US"/>
+        </w:rPr>
+        <w:t>Send a draw triangle command:</w:t>
+      </w:r>
+    </w:p>
+    <w:p>
+      <w:pPr>
+        <w:pStyle w:val="NoSpacing"/>
+        <w:rPr>
+          <w:lang w:val="en-US"/>
+        </w:rPr>
+      </w:pPr>
+    </w:p>
+    <w:p>
+      <w:pPr>
+        <w:pStyle w:val="NoSpacing"/>
+        <w:rPr>
+          <w:lang w:val="en-US"/>
+        </w:rPr>
+      </w:pPr>
+      <w:r>
+        <w:rPr>
+          <w:lang w:val="en-US"/>
+        </w:rPr>
+        <w:t xml:space="preserve"> </w:t>
+      </w:r>
+      <w:proofErr w:type="spellStart"/>
+      <w:r>
+        <w:rPr>
+          <w:lang w:val="en-US"/>
+        </w:rPr>
+        <w:t>rostopic</w:t>
+      </w:r>
+      <w:proofErr w:type="spellEnd"/>
+      <w:r>
+        <w:rPr>
+          <w:lang w:val="en-US"/>
+        </w:rPr>
+        <w:t xml:space="preserve"> pub /turtlesim1/</w:t>
+      </w:r>
+      <w:proofErr w:type="spellStart"/>
+      <w:r>
+        <w:rPr>
+          <w:lang w:val="en-US"/>
+        </w:rPr>
+        <w:t>draw_triangle</w:t>
       </w:r>
       <w:proofErr w:type="spellEnd"/>
       <w:r>
@@ -488,28 +464,6 @@
         </w:rPr>
         <w:t>/</w:t>
       </w:r>
-    </w:p>
-    <w:p>
-      <w:pPr>
-        <w:pStyle w:val="NoSpacing"/>
-        <w:rPr>
-          <w:lang w:val="en-US"/>
-        </w:rPr>
-      </w:pPr>
-      <w:proofErr w:type="spellStart"/>
-      <w:r>
-        <w:rPr>
-          <w:lang w:val="en-US"/>
-        </w:rPr>
-        <w:t>rostopic</w:t>
-      </w:r>
-      <w:proofErr w:type="spellEnd"/>
-      <w:r>
-        <w:rPr>
-          <w:lang w:val="en-US"/>
-        </w:rPr>
-        <w:t xml:space="preserve"> pub /</w:t>
-      </w:r>
       <w:proofErr w:type="spellStart"/>
       <w:r>
         <w:rPr>
@@ -522,21 +476,13 @@
         <w:rPr>
           <w:lang w:val="en-US"/>
         </w:rPr>
-        <w:t>/</w:t>
-      </w:r>
-      <w:proofErr w:type="spellStart"/>
-      <w:r>
-        <w:rPr>
-          <w:lang w:val="en-US"/>
-        </w:rPr>
-        <w:t>draw_triangle</w:t>
-      </w:r>
-      <w:proofErr w:type="spellEnd"/>
-      <w:r>
-        <w:rPr>
-          <w:lang w:val="en-US"/>
-        </w:rPr>
-        <w:t xml:space="preserve"> assignment1/Triangle &lt;</w:t>
+        <w:t xml:space="preserve"> assignment1/Triangle </w:t>
+      </w:r>
+      <w:r>
+        <w:rPr>
+          <w:lang w:val="en-US"/>
+        </w:rPr>
+        <w:t>&lt;</w:t>
       </w:r>
       <w:proofErr w:type="spellStart"/>
       <w:r>
@@ -550,16 +496,40 @@
         <w:rPr>
           <w:lang w:val="en-US"/>
         </w:rPr>
-        <w:t>, clockwise&gt;.</w:t>
-      </w:r>
-    </w:p>
-    <w:p>
-      <w:pPr>
-        <w:pStyle w:val="NoSpacing"/>
-        <w:rPr>
-          <w:lang w:val="en-US"/>
-        </w:rPr>
-      </w:pPr>
+        <w:t>&gt;</w:t>
+      </w:r>
+      <w:r>
+        <w:rPr>
+          <w:lang w:val="en-US"/>
+        </w:rPr>
+        <w:t xml:space="preserve"> </w:t>
+      </w:r>
+      <w:r>
+        <w:rPr>
+          <w:lang w:val="en-US"/>
+        </w:rPr>
+        <w:t>&lt;</w:t>
+      </w:r>
+      <w:r>
+        <w:rPr>
+          <w:lang w:val="en-US"/>
+        </w:rPr>
+        <w:t>clockwise&gt;</w:t>
+      </w:r>
+    </w:p>
+    <w:p>
+      <w:pPr>
+        <w:pStyle w:val="NoSpacing"/>
+        <w:rPr>
+          <w:lang w:val="en-US"/>
+        </w:rPr>
+      </w:pPr>
+      <w:r>
+        <w:rPr>
+          <w:lang w:val="en-US"/>
+        </w:rPr>
+        <w:t>(&lt;</w:t>
+      </w:r>
       <w:proofErr w:type="spellStart"/>
       <w:r>
         <w:rPr>
@@ -572,7 +542,43 @@
         <w:rPr>
           <w:lang w:val="en-US"/>
         </w:rPr>
-        <w:t xml:space="preserve"> and clockwise should be adjusted accordingly.</w:t>
+        <w:t>&gt;(integer)</w:t>
+      </w:r>
+      <w:r>
+        <w:rPr>
+          <w:lang w:val="en-US"/>
+        </w:rPr>
+        <w:t xml:space="preserve"> and </w:t>
+      </w:r>
+      <w:r>
+        <w:rPr>
+          <w:lang w:val="en-US"/>
+        </w:rPr>
+        <w:t>&lt;</w:t>
+      </w:r>
+      <w:r>
+        <w:rPr>
+          <w:lang w:val="en-US"/>
+        </w:rPr>
+        <w:t>clockwise</w:t>
+      </w:r>
+      <w:r>
+        <w:rPr>
+          <w:lang w:val="en-US"/>
+        </w:rPr>
+        <w:t>&gt;(true/false)</w:t>
+      </w:r>
+      <w:r>
+        <w:rPr>
+          <w:lang w:val="en-US"/>
+        </w:rPr>
+        <w:t xml:space="preserve"> should be adjusted accordingly</w:t>
+      </w:r>
+      <w:r>
+        <w:rPr>
+          <w:lang w:val="en-US"/>
+        </w:rPr>
+        <w:t>)</w:t>
       </w:r>
     </w:p>
     <w:p>
@@ -692,33 +698,208 @@
           </wp:inline>
         </w:drawing>
       </w:r>
+    </w:p>
+    <w:p>
+      <w:pPr>
+        <w:pStyle w:val="NoSpacing"/>
+        <w:rPr>
+          <w:lang w:val="en-US"/>
+        </w:rPr>
+      </w:pPr>
+    </w:p>
+    <w:p>
+      <w:pPr>
+        <w:rPr>
+          <w:lang w:val="en-US"/>
+        </w:rPr>
+      </w:pPr>
+      <w:r>
+        <w:rPr>
+          <w:lang w:val="en-US"/>
+        </w:rPr>
+        <w:br w:type="page"/>
+      </w:r>
+    </w:p>
+    <w:p>
+      <w:pPr>
+        <w:pStyle w:val="NoSpacing"/>
+        <w:rPr>
+          <w:lang w:val="en-US"/>
+        </w:rPr>
+      </w:pPr>
+      <w:r>
+        <w:rPr>
+          <w:b/>
+          <w:lang w:val="en-US"/>
+        </w:rPr>
+        <w:lastRenderedPageBreak/>
+        <w:t>How it works</w:t>
+      </w:r>
+    </w:p>
+    <w:p>
+      <w:pPr>
+        <w:pStyle w:val="NoSpacing"/>
+        <w:rPr>
+          <w:lang w:val="en-US"/>
+        </w:rPr>
+      </w:pPr>
+    </w:p>
+    <w:p>
+      <w:pPr>
+        <w:pStyle w:val="NoSpacing"/>
+        <w:rPr>
+          <w:lang w:val="en-US"/>
+        </w:rPr>
+      </w:pPr>
+      <w:r>
+        <w:rPr>
+          <w:lang w:val="en-US"/>
+        </w:rPr>
+        <w:t>The RQT graph looks as follow:</w:t>
+      </w:r>
+    </w:p>
+    <w:p>
+      <w:pPr>
+        <w:pStyle w:val="NoSpacing"/>
+        <w:rPr>
+          <w:lang w:val="en-US"/>
+        </w:rPr>
+      </w:pPr>
+      <w:r>
+        <w:rPr>
+          <w:noProof/>
+          <w:lang w:val="en-US"/>
+        </w:rPr>
+        <w:drawing>
+          <wp:inline distT="0" distB="0" distL="0" distR="0" wp14:anchorId="2DC5406B" wp14:editId="034521F7">
+            <wp:extent cx="5724525" cy="790575"/>
+            <wp:effectExtent l="0" t="0" r="9525" b="9525"/>
+            <wp:docPr id="3" name="Picture 3"/>
+            <wp:cNvGraphicFramePr>
+              <a:graphicFrameLocks xmlns:a="http://schemas.openxmlformats.org/drawingml/2006/main" noChangeAspect="1"/>
+            </wp:cNvGraphicFramePr>
+            <a:graphic xmlns:a="http://schemas.openxmlformats.org/drawingml/2006/main">
+              <a:graphicData uri="http://schemas.openxmlformats.org/drawingml/2006/picture">
+                <pic:pic xmlns:pic="http://schemas.openxmlformats.org/drawingml/2006/picture">
+                  <pic:nvPicPr>
+                    <pic:cNvPr id="0" name="Picture 1"/>
+                    <pic:cNvPicPr>
+                      <a:picLocks noChangeAspect="1" noChangeArrowheads="1"/>
+                    </pic:cNvPicPr>
+                  </pic:nvPicPr>
+                  <pic:blipFill>
+                    <a:blip r:embed="rId6" cstate="print">
+                      <a:extLst>
+                        <a:ext uri="{28A0092B-C50C-407E-A947-70E740481C1C}">
+                          <a14:useLocalDpi xmlns:a14="http://schemas.microsoft.com/office/drawing/2010/main" val="0"/>
+                        </a:ext>
+                      </a:extLst>
+                    </a:blip>
+                    <a:srcRect/>
+                    <a:stretch>
+                      <a:fillRect/>
+                    </a:stretch>
+                  </pic:blipFill>
+                  <pic:spPr bwMode="auto">
+                    <a:xfrm>
+                      <a:off x="0" y="0"/>
+                      <a:ext cx="5724525" cy="790575"/>
+                    </a:xfrm>
+                    <a:prstGeom prst="rect">
+                      <a:avLst/>
+                    </a:prstGeom>
+                    <a:noFill/>
+                    <a:ln>
+                      <a:noFill/>
+                    </a:ln>
+                  </pic:spPr>
+                </pic:pic>
+              </a:graphicData>
+            </a:graphic>
+          </wp:inline>
+        </w:drawing>
+      </w:r>
+    </w:p>
+    <w:p>
+      <w:pPr>
+        <w:pStyle w:val="NoSpacing"/>
+        <w:rPr>
+          <w:i/>
+          <w:lang w:val="en-US"/>
+        </w:rPr>
+      </w:pPr>
+    </w:p>
+    <w:p>
+      <w:pPr>
+        <w:pStyle w:val="NoSpacing"/>
+        <w:rPr>
+          <w:lang w:val="en-US"/>
+        </w:rPr>
+      </w:pPr>
+      <w:r>
+        <w:rPr>
+          <w:lang w:val="en-US"/>
+        </w:rPr>
+        <w:t>The assignment1 package subscribes to turtle1/pose messages to get information about the position and angle of the turtle, then publishes messages to turtle1/</w:t>
+      </w:r>
+      <w:proofErr w:type="spellStart"/>
+      <w:r>
+        <w:rPr>
+          <w:lang w:val="en-US"/>
+        </w:rPr>
+        <w:t>cmd_vel</w:t>
+      </w:r>
+      <w:proofErr w:type="spellEnd"/>
+      <w:r>
+        <w:rPr>
+          <w:lang w:val="en-US"/>
+        </w:rPr>
+        <w:t xml:space="preserve"> to modify the movement. The package receives the triangle parameters and command on turtlesim1/</w:t>
+      </w:r>
+      <w:proofErr w:type="spellStart"/>
+      <w:r>
+        <w:rPr>
+          <w:lang w:val="en-US"/>
+        </w:rPr>
+        <w:t>draw_triangle</w:t>
+      </w:r>
+      <w:proofErr w:type="spellEnd"/>
+      <w:r>
+        <w:rPr>
+          <w:lang w:val="en-US"/>
+        </w:rPr>
+        <w:t>/</w:t>
+      </w:r>
+      <w:proofErr w:type="spellStart"/>
+      <w:r>
+        <w:rPr>
+          <w:lang w:val="en-US"/>
+        </w:rPr>
+        <w:t>cmd</w:t>
+      </w:r>
+      <w:proofErr w:type="spellEnd"/>
+      <w:r>
+        <w:rPr>
+          <w:lang w:val="en-US"/>
+        </w:rPr>
+        <w:t xml:space="preserve"> (subscribed to that topic) when something publishes to it.</w:t>
+      </w:r>
+    </w:p>
+    <w:p>
+      <w:pPr>
+        <w:pStyle w:val="NoSpacing"/>
+        <w:rPr>
+          <w:lang w:val="en-US"/>
+        </w:rPr>
+      </w:pPr>
+      <w:r>
+        <w:rPr>
+          <w:lang w:val="en-US"/>
+        </w:rPr>
+        <w:t>To determine and adjust the side length, first each 3 points of the triangle are calculated and bounded within range of the drawing box. Then the drawing is performed with the shortest length result from the bounding.</w:t>
+      </w:r>
       <w:bookmarkStart w:id="0" w:name="_GoBack"/>
       <w:bookmarkEnd w:id="0"/>
-    </w:p>
-    <w:p>
-      <w:pPr>
-        <w:pStyle w:val="NoSpacing"/>
-        <w:rPr>
-          <w:lang w:val="en-US"/>
-        </w:rPr>
-      </w:pPr>
-    </w:p>
-    <w:p>
-      <w:pPr>
-        <w:pStyle w:val="NoSpacing"/>
-        <w:rPr>
-          <w:lang w:val="en-US"/>
-        </w:rPr>
-      </w:pPr>
-    </w:p>
-    <w:p>
-      <w:pPr>
-        <w:pStyle w:val="NoSpacing"/>
-        <w:rPr>
-          <w:i/>
-          <w:lang w:val="en-US"/>
-        </w:rPr>
-      </w:pPr>
     </w:p>
     <w:p>
       <w:pPr>
@@ -746,7 +927,7 @@
         <w:rFonts w:asciiTheme="minorHAnsi" w:eastAsiaTheme="minorHAnsi" w:hAnsiTheme="minorHAnsi" w:cstheme="minorBidi"/>
         <w:sz w:val="22"/>
         <w:szCs w:val="22"/>
-        <w:lang w:val="en-NL" w:eastAsia="en-US" w:bidi="ar-SA"/>
+        <w:lang w:eastAsia="en-US" w:bidi="ar-SA"/>
       </w:rPr>
     </w:rPrDefault>
     <w:pPrDefault>

</xml_diff>